<commit_message>
created the ability to combind multiple svgs and to cut portions off off a certain number from the begining and end of a sequence
</commit_message>
<xml_diff>
--- a/VarianceShinyApp.docx
+++ b/VarianceShinyApp.docx
@@ -79,6 +79,69 @@
       <w:proofErr w:type="spellEnd"/>
       <w:r>
         <w:t xml:space="preserve"> several of these parsed info into one image</w:t>
+      </w:r>
+    </w:p>
+    <w:p/>
+    <w:p>
+      <w:r>
+        <w:t>March 23 2018</w:t>
+      </w:r>
+    </w:p>
+    <w:p>
+      <w:r>
+        <w:t xml:space="preserve">Added </w:t>
+      </w:r>
+      <w:proofErr w:type="spellStart"/>
+      <w:r>
+        <w:t>css</w:t>
+      </w:r>
+      <w:proofErr w:type="spellEnd"/>
+      <w:r>
+        <w:t xml:space="preserve"> that will calculate the total width needed by the </w:t>
+      </w:r>
+      <w:proofErr w:type="spellStart"/>
+      <w:r>
+        <w:t>SVG</w:t>
+      </w:r>
+      <w:proofErr w:type="spellEnd"/>
+      <w:r>
+        <w:t xml:space="preserve"> so it can be scrolled in the </w:t>
+      </w:r>
+      <w:proofErr w:type="spellStart"/>
+      <w:r>
+        <w:t>browers</w:t>
+      </w:r>
+      <w:proofErr w:type="spellEnd"/>
+    </w:p>
+    <w:p>
+      <w:proofErr w:type="spellStart"/>
+      <w:r>
+        <w:t>TODO</w:t>
+      </w:r>
+      <w:proofErr w:type="spellEnd"/>
+      <w:r>
+        <w:t>: Select a certain region to view (cut out the buffer region)</w:t>
+      </w:r>
+      <w:r>
+        <w:t xml:space="preserve"> </w:t>
+      </w:r>
+      <w:proofErr w:type="gramStart"/>
+      <w:r>
+        <w:t>Done :</w:t>
+      </w:r>
+      <w:proofErr w:type="gramEnd"/>
+      <w:r>
+        <w:t xml:space="preserve"> 3/26/18</w:t>
+      </w:r>
+    </w:p>
+    <w:p>
+      <w:proofErr w:type="spellStart"/>
+      <w:r>
+        <w:t>TODO</w:t>
+      </w:r>
+      <w:proofErr w:type="spellEnd"/>
+      <w:r>
+        <w:t>: build consensus of several alignments, make a consensus and divergence image</w:t>
       </w:r>
     </w:p>
     <w:p/>

</xml_diff>

<commit_message>
moved final_dirs into git repo, finalized get_consencus function and build func to display consensus
</commit_message>
<xml_diff>
--- a/VarianceShinyApp.docx
+++ b/VarianceShinyApp.docx
@@ -13,7 +13,7 @@
       </w:r>
     </w:p>
     <w:p>
-      <w:hyperlink r:id="rId4" w:history="1">
+      <w:hyperlink r:id="rId5" w:history="1">
         <w:r>
           <w:rPr>
             <w:rStyle w:val="Hyperlink"/>
@@ -24,61 +24,22 @@
     </w:p>
     <w:p>
       <w:r>
-        <w:t xml:space="preserve">Step 1, parse the </w:t>
-      </w:r>
-      <w:proofErr w:type="spellStart"/>
-      <w:r>
-        <w:t>pileupfile</w:t>
-      </w:r>
-      <w:proofErr w:type="spellEnd"/>
-      <w:r>
-        <w:t xml:space="preserve"> to get </w:t>
-      </w:r>
-    </w:p>
-    <w:p>
-      <w:r>
-        <w:t xml:space="preserve">Most likely </w:t>
-      </w:r>
-      <w:proofErr w:type="spellStart"/>
-      <w:proofErr w:type="gramStart"/>
-      <w:r>
-        <w:t>pb</w:t>
-      </w:r>
-      <w:proofErr w:type="spellEnd"/>
-      <w:proofErr w:type="gramEnd"/>
-      <w:r>
-        <w:t>, variance overall and % breakdown for each nucleotide</w:t>
-      </w:r>
-    </w:p>
-    <w:p>
-      <w:proofErr w:type="gramStart"/>
-      <w:r>
-        <w:t>Step 2 make</w:t>
-      </w:r>
-      <w:proofErr w:type="gramEnd"/>
-      <w:r>
-        <w:t xml:space="preserve"> </w:t>
-      </w:r>
-      <w:proofErr w:type="spellStart"/>
-      <w:r>
-        <w:t>SVG</w:t>
-      </w:r>
-      <w:proofErr w:type="spellEnd"/>
-      <w:r>
-        <w:t xml:space="preserve"> of that parsed info</w:t>
-      </w:r>
-    </w:p>
-    <w:p>
-      <w:r>
-        <w:t xml:space="preserve">Step 3 </w:t>
-      </w:r>
-      <w:proofErr w:type="spellStart"/>
-      <w:r>
-        <w:t>combind</w:t>
-      </w:r>
-      <w:proofErr w:type="spellEnd"/>
-      <w:r>
-        <w:t xml:space="preserve"> several of these parsed info into one image</w:t>
+        <w:t xml:space="preserve">Step 1, parse the pileupfile to get </w:t>
+      </w:r>
+    </w:p>
+    <w:p>
+      <w:r>
+        <w:t>Most likely pb, variance overall and % breakdown for each nucleotide</w:t>
+      </w:r>
+    </w:p>
+    <w:p>
+      <w:r>
+        <w:t>Step 2 make SVG of that parsed info</w:t>
+      </w:r>
+    </w:p>
+    <w:p>
+      <w:r>
+        <w:t>Step 3 combind several of these parsed info into one image</w:t>
       </w:r>
     </w:p>
     <w:p/>
@@ -89,59 +50,52 @@
     </w:p>
     <w:p>
       <w:r>
-        <w:t xml:space="preserve">Added </w:t>
-      </w:r>
-      <w:proofErr w:type="spellStart"/>
-      <w:r>
-        <w:t>css</w:t>
-      </w:r>
-      <w:proofErr w:type="spellEnd"/>
-      <w:r>
-        <w:t xml:space="preserve"> that will calculate the total width needed by the </w:t>
-      </w:r>
-      <w:proofErr w:type="spellStart"/>
-      <w:r>
-        <w:t>SVG</w:t>
-      </w:r>
-      <w:proofErr w:type="spellEnd"/>
-      <w:r>
-        <w:t xml:space="preserve"> so it can be scrolled in the </w:t>
-      </w:r>
-      <w:proofErr w:type="spellStart"/>
-      <w:r>
-        <w:t>browers</w:t>
-      </w:r>
-      <w:proofErr w:type="spellEnd"/>
-    </w:p>
-    <w:p>
-      <w:proofErr w:type="spellStart"/>
-      <w:r>
-        <w:t>TODO</w:t>
-      </w:r>
-      <w:proofErr w:type="spellEnd"/>
-      <w:r>
-        <w:t>: Select a certain region to view (cut out the buffer region)</w:t>
-      </w:r>
-      <w:r>
-        <w:t xml:space="preserve"> </w:t>
-      </w:r>
-      <w:proofErr w:type="gramStart"/>
-      <w:r>
-        <w:t>Done :</w:t>
-      </w:r>
-      <w:proofErr w:type="gramEnd"/>
-      <w:r>
-        <w:t xml:space="preserve"> 3/26/18</w:t>
-      </w:r>
-    </w:p>
-    <w:p>
-      <w:proofErr w:type="spellStart"/>
-      <w:r>
-        <w:t>TODO</w:t>
-      </w:r>
-      <w:proofErr w:type="spellEnd"/>
-      <w:r>
-        <w:t>: build consensus of several alignments, make a consensus and divergence image</w:t>
+        <w:t>Added css that will calculate the total width needed by the SVG so it can be scrolled in the browers</w:t>
+      </w:r>
+    </w:p>
+    <w:p>
+      <w:r>
+        <w:t>TODO: Select a certain region to view (cut out the buffer region)</w:t>
+      </w:r>
+      <w:r>
+        <w:t xml:space="preserve"> Done : 3/26/18</w:t>
+      </w:r>
+    </w:p>
+    <w:p>
+      <w:r>
+        <w:t>TODO: build consensus of several alignments, make a consensus and divergence image</w:t>
+      </w:r>
+    </w:p>
+    <w:p>
+      <w:pPr>
+        <w:pStyle w:val="ListParagraph"/>
+        <w:numPr>
+          <w:ilvl w:val="0"/>
+          <w:numId w:val="1"/>
+        </w:numPr>
+      </w:pPr>
+      <w:r>
+        <w:t>Built a function get_consensus, it needs de bugging</w:t>
+      </w:r>
+      <w:r>
+        <w:t xml:space="preserve"> – done</w:t>
+      </w:r>
+    </w:p>
+    <w:p>
+      <w:r>
+        <w:t>TODO: create a function for building a difference from consensus string sequence</w:t>
+      </w:r>
+    </w:p>
+    <w:p>
+      <w:pPr>
+        <w:pStyle w:val="ListParagraph"/>
+        <w:numPr>
+          <w:ilvl w:val="0"/>
+          <w:numId w:val="1"/>
+        </w:numPr>
+      </w:pPr>
+      <w:r>
+        <w:t>Build now test it</w:t>
       </w:r>
     </w:p>
     <w:p/>
@@ -153,6 +107,126 @@
     </w:sectPr>
   </w:body>
 </w:document>
+</file>
+
+<file path=word/numbering.xml><?xml version="1.0" encoding="utf-8"?>
+<w:numbering xmlns:ve="http://schemas.openxmlformats.org/markup-compatibility/2006" xmlns:o="urn:schemas-microsoft-com:office:office" xmlns:r="http://schemas.openxmlformats.org/officeDocument/2006/relationships" xmlns:m="http://schemas.openxmlformats.org/officeDocument/2006/math" xmlns:v="urn:schemas-microsoft-com:vml" xmlns:wp="http://schemas.openxmlformats.org/drawingml/2006/wordprocessingDrawing" xmlns:w10="urn:schemas-microsoft-com:office:word" xmlns:w="http://schemas.openxmlformats.org/wordprocessingml/2006/main" xmlns:wne="http://schemas.microsoft.com/office/word/2006/wordml">
+  <w:abstractNum w:abstractNumId="0">
+    <w:nsid w:val="004F0CC5"/>
+    <w:multiLevelType w:val="hybridMultilevel"/>
+    <w:tmpl w:val="2DB84030"/>
+    <w:lvl w:ilvl="0" w:tplc="977874BE">
+      <w:numFmt w:val="bullet"/>
+      <w:lvlText w:val="-"/>
+      <w:lvlJc w:val="left"/>
+      <w:pPr>
+        <w:ind w:left="720" w:hanging="360"/>
+      </w:pPr>
+      <w:rPr>
+        <w:rFonts w:ascii="Calibri" w:eastAsiaTheme="minorHAnsi" w:hAnsi="Calibri" w:cs="Calibri" w:hint="default"/>
+      </w:rPr>
+    </w:lvl>
+    <w:lvl w:ilvl="1" w:tplc="04090003" w:tentative="1">
+      <w:start w:val="1"/>
+      <w:numFmt w:val="bullet"/>
+      <w:lvlText w:val="o"/>
+      <w:lvlJc w:val="left"/>
+      <w:pPr>
+        <w:ind w:left="1440" w:hanging="360"/>
+      </w:pPr>
+      <w:rPr>
+        <w:rFonts w:ascii="Courier New" w:hAnsi="Courier New" w:cs="Courier New" w:hint="default"/>
+      </w:rPr>
+    </w:lvl>
+    <w:lvl w:ilvl="2" w:tplc="04090005" w:tentative="1">
+      <w:start w:val="1"/>
+      <w:numFmt w:val="bullet"/>
+      <w:lvlText w:val=""/>
+      <w:lvlJc w:val="left"/>
+      <w:pPr>
+        <w:ind w:left="2160" w:hanging="360"/>
+      </w:pPr>
+      <w:rPr>
+        <w:rFonts w:ascii="Wingdings" w:hAnsi="Wingdings" w:hint="default"/>
+      </w:rPr>
+    </w:lvl>
+    <w:lvl w:ilvl="3" w:tplc="04090001" w:tentative="1">
+      <w:start w:val="1"/>
+      <w:numFmt w:val="bullet"/>
+      <w:lvlText w:val=""/>
+      <w:lvlJc w:val="left"/>
+      <w:pPr>
+        <w:ind w:left="2880" w:hanging="360"/>
+      </w:pPr>
+      <w:rPr>
+        <w:rFonts w:ascii="Symbol" w:hAnsi="Symbol" w:hint="default"/>
+      </w:rPr>
+    </w:lvl>
+    <w:lvl w:ilvl="4" w:tplc="04090003" w:tentative="1">
+      <w:start w:val="1"/>
+      <w:numFmt w:val="bullet"/>
+      <w:lvlText w:val="o"/>
+      <w:lvlJc w:val="left"/>
+      <w:pPr>
+        <w:ind w:left="3600" w:hanging="360"/>
+      </w:pPr>
+      <w:rPr>
+        <w:rFonts w:ascii="Courier New" w:hAnsi="Courier New" w:cs="Courier New" w:hint="default"/>
+      </w:rPr>
+    </w:lvl>
+    <w:lvl w:ilvl="5" w:tplc="04090005" w:tentative="1">
+      <w:start w:val="1"/>
+      <w:numFmt w:val="bullet"/>
+      <w:lvlText w:val=""/>
+      <w:lvlJc w:val="left"/>
+      <w:pPr>
+        <w:ind w:left="4320" w:hanging="360"/>
+      </w:pPr>
+      <w:rPr>
+        <w:rFonts w:ascii="Wingdings" w:hAnsi="Wingdings" w:hint="default"/>
+      </w:rPr>
+    </w:lvl>
+    <w:lvl w:ilvl="6" w:tplc="04090001" w:tentative="1">
+      <w:start w:val="1"/>
+      <w:numFmt w:val="bullet"/>
+      <w:lvlText w:val=""/>
+      <w:lvlJc w:val="left"/>
+      <w:pPr>
+        <w:ind w:left="5040" w:hanging="360"/>
+      </w:pPr>
+      <w:rPr>
+        <w:rFonts w:ascii="Symbol" w:hAnsi="Symbol" w:hint="default"/>
+      </w:rPr>
+    </w:lvl>
+    <w:lvl w:ilvl="7" w:tplc="04090003" w:tentative="1">
+      <w:start w:val="1"/>
+      <w:numFmt w:val="bullet"/>
+      <w:lvlText w:val="o"/>
+      <w:lvlJc w:val="left"/>
+      <w:pPr>
+        <w:ind w:left="5760" w:hanging="360"/>
+      </w:pPr>
+      <w:rPr>
+        <w:rFonts w:ascii="Courier New" w:hAnsi="Courier New" w:cs="Courier New" w:hint="default"/>
+      </w:rPr>
+    </w:lvl>
+    <w:lvl w:ilvl="8" w:tplc="04090005" w:tentative="1">
+      <w:start w:val="1"/>
+      <w:numFmt w:val="bullet"/>
+      <w:lvlText w:val=""/>
+      <w:lvlJc w:val="left"/>
+      <w:pPr>
+        <w:ind w:left="6480" w:hanging="360"/>
+      </w:pPr>
+      <w:rPr>
+        <w:rFonts w:ascii="Wingdings" w:hAnsi="Wingdings" w:hint="default"/>
+      </w:rPr>
+    </w:lvl>
+  </w:abstractNum>
+  <w:num w:numId="1">
+    <w:abstractNumId w:val="0"/>
+  </w:num>
+</w:numbering>
 </file>
 
 <file path=word/styles.xml><?xml version="1.0" encoding="utf-8"?>
@@ -355,6 +429,17 @@
       <w:u w:val="single"/>
     </w:rPr>
   </w:style>
+  <w:style w:type="paragraph" w:styleId="ListParagraph">
+    <w:name w:val="List Paragraph"/>
+    <w:basedOn w:val="Normal"/>
+    <w:uiPriority w:val="34"/>
+    <w:qFormat/>
+    <w:rsid w:val="00F765E4"/>
+    <w:pPr>
+      <w:ind w:left="720"/>
+      <w:contextualSpacing/>
+    </w:pPr>
+  </w:style>
 </w:styles>
 </file>
 

</xml_diff>

<commit_message>
partially build a function for going from infiles to final image in one go
</commit_message>
<xml_diff>
--- a/VarianceShinyApp.docx
+++ b/VarianceShinyApp.docx
@@ -96,6 +96,12 @@
       </w:pPr>
       <w:r>
         <w:t>Build now test it</w:t>
+      </w:r>
+      <w:r>
+        <w:t xml:space="preserve"> :  Try and find an example there is a difference or diagnostic marker to show</w:t>
+      </w:r>
+      <w:r>
+        <w:t>, the output in the pileup files is not all of the same length</w:t>
       </w:r>
     </w:p>
     <w:p/>

</xml_diff>

<commit_message>
created function for generating keys, added option to add names, finished build_image function
</commit_message>
<xml_diff>
--- a/VarianceShinyApp.docx
+++ b/VarianceShinyApp.docx
@@ -253,6 +253,18 @@
         </w:numPr>
       </w:pPr>
       <w:r>
+        <w:t>- done</w:t>
+      </w:r>
+    </w:p>
+    <w:p>
+      <w:pPr>
+        <w:pStyle w:val="ListParagraph"/>
+        <w:numPr>
+          <w:ilvl w:val="0"/>
+          <w:numId w:val="1"/>
+        </w:numPr>
+      </w:pPr>
+      <w:r>
         <w:t>Creates the Diagnostics Image</w:t>
       </w:r>
     </w:p>
@@ -260,12 +272,147 @@
       <w:pPr>
         <w:pStyle w:val="ListParagraph"/>
         <w:numPr>
+          <w:ilvl w:val="1"/>
+          <w:numId w:val="1"/>
+        </w:numPr>
+      </w:pPr>
+      <w:r>
+        <w:t xml:space="preserve">DONE </w:t>
+      </w:r>
+      <w:proofErr w:type="spellStart"/>
+      <w:r>
+        <w:t>DAMMIT</w:t>
+      </w:r>
+      <w:proofErr w:type="spellEnd"/>
+      <w:r>
+        <w:t>!</w:t>
+      </w:r>
+    </w:p>
+    <w:p>
+      <w:r>
+        <w:t>April 7 2018</w:t>
+      </w:r>
+    </w:p>
+    <w:p>
+      <w:proofErr w:type="spellStart"/>
+      <w:r>
+        <w:t>TODO</w:t>
+      </w:r>
+      <w:proofErr w:type="spellEnd"/>
+      <w:r>
+        <w:t>:</w:t>
+      </w:r>
+    </w:p>
+    <w:p>
+      <w:pPr>
+        <w:pStyle w:val="ListParagraph"/>
+        <w:numPr>
           <w:ilvl w:val="0"/>
           <w:numId w:val="1"/>
         </w:numPr>
       </w:pPr>
-    </w:p>
-    <w:p/>
+      <w:r>
+        <w:t>Label the rows</w:t>
+      </w:r>
+      <w:r>
+        <w:t xml:space="preserve">: DONE </w:t>
+      </w:r>
+      <w:proofErr w:type="spellStart"/>
+      <w:r>
+        <w:t>DAMMIT</w:t>
+      </w:r>
+      <w:proofErr w:type="spellEnd"/>
+      <w:r>
+        <w:t>!</w:t>
+      </w:r>
+    </w:p>
+    <w:p>
+      <w:pPr>
+        <w:pStyle w:val="ListParagraph"/>
+        <w:numPr>
+          <w:ilvl w:val="0"/>
+          <w:numId w:val="1"/>
+        </w:numPr>
+      </w:pPr>
+      <w:r>
+        <w:t>Build a key</w:t>
+      </w:r>
+      <w:r>
+        <w:t xml:space="preserve"> : Done I quit()</w:t>
+      </w:r>
+    </w:p>
+    <w:p>
+      <w:pPr>
+        <w:pStyle w:val="ListParagraph"/>
+        <w:numPr>
+          <w:ilvl w:val="1"/>
+          <w:numId w:val="1"/>
+        </w:numPr>
+      </w:pPr>
+      <w:r>
+        <w:t>For consensus</w:t>
+      </w:r>
+    </w:p>
+    <w:p>
+      <w:pPr>
+        <w:pStyle w:val="ListParagraph"/>
+        <w:numPr>
+          <w:ilvl w:val="1"/>
+          <w:numId w:val="1"/>
+        </w:numPr>
+      </w:pPr>
+      <w:r>
+        <w:t>For variance</w:t>
+      </w:r>
+    </w:p>
+    <w:p>
+      <w:pPr>
+        <w:pStyle w:val="ListParagraph"/>
+        <w:numPr>
+          <w:ilvl w:val="1"/>
+          <w:numId w:val="1"/>
+        </w:numPr>
+      </w:pPr>
+      <w:r>
+        <w:t>For normal</w:t>
+      </w:r>
+    </w:p>
+    <w:p>
+      <w:pPr>
+        <w:pStyle w:val="ListParagraph"/>
+        <w:numPr>
+          <w:ilvl w:val="0"/>
+          <w:numId w:val="1"/>
+        </w:numPr>
+      </w:pPr>
+      <w:r>
+        <w:t>Build the shiny app</w:t>
+      </w:r>
+    </w:p>
+    <w:p>
+      <w:pPr>
+        <w:pStyle w:val="ListParagraph"/>
+        <w:numPr>
+          <w:ilvl w:val="1"/>
+          <w:numId w:val="1"/>
+        </w:numPr>
+      </w:pPr>
+      <w:r>
+        <w:t>File selection</w:t>
+      </w:r>
+    </w:p>
+    <w:p>
+      <w:pPr>
+        <w:pStyle w:val="ListParagraph"/>
+        <w:numPr>
+          <w:ilvl w:val="1"/>
+          <w:numId w:val="1"/>
+        </w:numPr>
+      </w:pPr>
+      <w:r>
+        <w:t>Front and back trim selection</w:t>
+      </w:r>
+    </w:p>
     <w:sectPr>
       <w:pgSz w:w="12240" w:h="15840"/>
       <w:pgMar w:top="1440" w:right="1440" w:bottom="1440" w:left="1440" w:header="720" w:footer="720" w:gutter="0"/>
@@ -865,7 +1012,7 @@
   <a:extraClrSchemeLst/>
   <a:extLst>
     <a:ext uri="{05A4C25C-085E-4340-85A3-A5531E510DB2}">
-      <thm15:themeFamily xmlns="" xmlns:thm15="http://schemas.microsoft.com/office/thememl/2012/main" name="Office Theme" id="{62F939B6-93AF-4DB8-9C6B-D6C7DFDC589F}" vid="{4A3C46E8-61CC-4603-A589-7422A47A8E4A}"/>
+      <thm15:themeFamily xmlns:thm15="http://schemas.microsoft.com/office/thememl/2012/main" xmlns="" name="Office Theme" id="{62F939B6-93AF-4DB8-9C6B-D6C7DFDC589F}" vid="{4A3C46E8-61CC-4603-A589-7422A47A8E4A}"/>
     </a:ext>
   </a:extLst>
 </a:theme>

</xml_diff>

<commit_message>
build shiny app that uses the functionality in parsepileup.R
</commit_message>
<xml_diff>
--- a/VarianceShinyApp.docx
+++ b/VarianceShinyApp.docx
@@ -24,395 +24,385 @@
     </w:p>
     <w:p>
       <w:r>
-        <w:t xml:space="preserve">Step 1, parse the </w:t>
-      </w:r>
-      <w:proofErr w:type="spellStart"/>
-      <w:r>
-        <w:t>pileupfile</w:t>
-      </w:r>
-      <w:proofErr w:type="spellEnd"/>
-      <w:r>
-        <w:t xml:space="preserve"> to get </w:t>
-      </w:r>
-    </w:p>
-    <w:p>
-      <w:r>
-        <w:t xml:space="preserve">Most likely </w:t>
-      </w:r>
-      <w:proofErr w:type="spellStart"/>
-      <w:proofErr w:type="gramStart"/>
-      <w:r>
-        <w:t>pb</w:t>
-      </w:r>
-      <w:proofErr w:type="spellEnd"/>
-      <w:proofErr w:type="gramEnd"/>
-      <w:r>
-        <w:t>, variance overall and % breakdown for each nucleotide</w:t>
-      </w:r>
-    </w:p>
-    <w:p>
-      <w:proofErr w:type="gramStart"/>
-      <w:r>
-        <w:t>Step 2 make</w:t>
-      </w:r>
-      <w:proofErr w:type="gramEnd"/>
+        <w:t xml:space="preserve">Step 1, parse the pileupfile to get </w:t>
+      </w:r>
+    </w:p>
+    <w:p>
+      <w:r>
+        <w:t>Most likely pb, variance overall and % breakdown for each nucleotide</w:t>
+      </w:r>
+    </w:p>
+    <w:p>
+      <w:r>
+        <w:t>Step 2 make SVG of that parsed info</w:t>
+      </w:r>
+    </w:p>
+    <w:p>
+      <w:r>
+        <w:t>Step 3 combind several of these parsed info into one image</w:t>
+      </w:r>
+    </w:p>
+    <w:p/>
+    <w:p>
+      <w:r>
+        <w:t>March 23 2018</w:t>
+      </w:r>
+    </w:p>
+    <w:p>
+      <w:r>
+        <w:t>Added css that will calculate the total width needed by the SVG so it can be scrolled in the browers</w:t>
+      </w:r>
+    </w:p>
+    <w:p>
+      <w:r>
+        <w:t>TODO: Select a certain region to view (cut out the buffer region)</w:t>
+      </w:r>
+      <w:r>
+        <w:t xml:space="preserve"> Done : 3/26/18</w:t>
+      </w:r>
+    </w:p>
+    <w:p>
+      <w:r>
+        <w:t>TODO: build consensus of several alignments, make a consensus and divergence image</w:t>
+      </w:r>
+    </w:p>
+    <w:p>
+      <w:pPr>
+        <w:pStyle w:val="ListParagraph"/>
+        <w:numPr>
+          <w:ilvl w:val="0"/>
+          <w:numId w:val="1"/>
+        </w:numPr>
+      </w:pPr>
+      <w:r>
+        <w:t>Built a function get_consensus, it needs de bugging</w:t>
+      </w:r>
+      <w:r>
+        <w:t xml:space="preserve"> – done</w:t>
+      </w:r>
+    </w:p>
+    <w:p>
+      <w:r>
+        <w:t>TODO: create a function for building a difference from consensus string sequence</w:t>
+      </w:r>
+    </w:p>
+    <w:p>
+      <w:pPr>
+        <w:pStyle w:val="ListParagraph"/>
+        <w:numPr>
+          <w:ilvl w:val="0"/>
+          <w:numId w:val="1"/>
+        </w:numPr>
+      </w:pPr>
+      <w:r>
+        <w:t>Build now test it</w:t>
+      </w:r>
+      <w:r>
+        <w:t xml:space="preserve"> :  Try and find an example there is a difference or diagnostic marker to show</w:t>
+      </w:r>
+      <w:r>
+        <w:t>, the output in the pileup files is not all of the same length</w:t>
+      </w:r>
+    </w:p>
+    <w:p>
+      <w:r>
+        <w:t>TODO: build a function that takes a list of files and</w:t>
+      </w:r>
+    </w:p>
+    <w:p>
+      <w:pPr>
+        <w:pStyle w:val="ListParagraph"/>
+        <w:numPr>
+          <w:ilvl w:val="0"/>
+          <w:numId w:val="1"/>
+        </w:numPr>
+      </w:pPr>
+      <w:r>
+        <w:t>Creates the variance image</w:t>
+      </w:r>
       <w:r>
         <w:t xml:space="preserve"> </w:t>
       </w:r>
-      <w:proofErr w:type="spellStart"/>
-      <w:r>
-        <w:t>SVG</w:t>
-      </w:r>
-      <w:proofErr w:type="spellEnd"/>
-      <w:r>
-        <w:t xml:space="preserve"> of that parsed info</w:t>
-      </w:r>
-    </w:p>
-    <w:p>
-      <w:r>
-        <w:t xml:space="preserve">Step 3 </w:t>
-      </w:r>
-      <w:proofErr w:type="spellStart"/>
-      <w:r>
-        <w:t>combind</w:t>
-      </w:r>
-      <w:proofErr w:type="spellEnd"/>
-      <w:r>
-        <w:t xml:space="preserve"> several of these parsed info into one image</w:t>
+    </w:p>
+    <w:p>
+      <w:pPr>
+        <w:pStyle w:val="ListParagraph"/>
+        <w:numPr>
+          <w:ilvl w:val="1"/>
+          <w:numId w:val="1"/>
+        </w:numPr>
+      </w:pPr>
+      <w:r>
+        <w:t xml:space="preserve">Test it: </w:t>
+      </w:r>
+    </w:p>
+    <w:p>
+      <w:pPr>
+        <w:pStyle w:val="ListParagraph"/>
+        <w:numPr>
+          <w:ilvl w:val="0"/>
+          <w:numId w:val="1"/>
+        </w:numPr>
+      </w:pPr>
+      <w:r>
+        <w:t>Creates the normal image</w:t>
+      </w:r>
+    </w:p>
+    <w:p>
+      <w:pPr>
+        <w:pStyle w:val="ListParagraph"/>
+        <w:numPr>
+          <w:ilvl w:val="0"/>
+          <w:numId w:val="1"/>
+        </w:numPr>
+      </w:pPr>
+      <w:r>
+        <w:t>- done</w:t>
+      </w:r>
+    </w:p>
+    <w:p>
+      <w:pPr>
+        <w:pStyle w:val="ListParagraph"/>
+        <w:numPr>
+          <w:ilvl w:val="0"/>
+          <w:numId w:val="1"/>
+        </w:numPr>
+      </w:pPr>
+      <w:r>
+        <w:t>Creates the Diagnostics Image</w:t>
+      </w:r>
+    </w:p>
+    <w:p>
+      <w:pPr>
+        <w:pStyle w:val="ListParagraph"/>
+        <w:numPr>
+          <w:ilvl w:val="1"/>
+          <w:numId w:val="1"/>
+        </w:numPr>
+      </w:pPr>
+      <w:r>
+        <w:t>DONE DAMMIT!</w:t>
+      </w:r>
+    </w:p>
+    <w:p>
+      <w:r>
+        <w:t>April 7 2018</w:t>
+      </w:r>
+    </w:p>
+    <w:p>
+      <w:r>
+        <w:t>TODO:</w:t>
+      </w:r>
+    </w:p>
+    <w:p>
+      <w:pPr>
+        <w:pStyle w:val="ListParagraph"/>
+        <w:numPr>
+          <w:ilvl w:val="0"/>
+          <w:numId w:val="1"/>
+        </w:numPr>
+      </w:pPr>
+      <w:r>
+        <w:t>Label the rows</w:t>
+      </w:r>
+      <w:r>
+        <w:t>: DONE DAMMIT!</w:t>
+      </w:r>
+    </w:p>
+    <w:p>
+      <w:pPr>
+        <w:pStyle w:val="ListParagraph"/>
+        <w:numPr>
+          <w:ilvl w:val="0"/>
+          <w:numId w:val="1"/>
+        </w:numPr>
+      </w:pPr>
+      <w:r>
+        <w:t>Build a key</w:t>
+      </w:r>
+      <w:r>
+        <w:t xml:space="preserve"> : Done I quit()</w:t>
+      </w:r>
+    </w:p>
+    <w:p>
+      <w:pPr>
+        <w:pStyle w:val="ListParagraph"/>
+        <w:numPr>
+          <w:ilvl w:val="1"/>
+          <w:numId w:val="1"/>
+        </w:numPr>
+      </w:pPr>
+      <w:r>
+        <w:t>For consensus</w:t>
+      </w:r>
+    </w:p>
+    <w:p>
+      <w:pPr>
+        <w:pStyle w:val="ListParagraph"/>
+        <w:numPr>
+          <w:ilvl w:val="1"/>
+          <w:numId w:val="1"/>
+        </w:numPr>
+      </w:pPr>
+      <w:r>
+        <w:t>For variance</w:t>
+      </w:r>
+    </w:p>
+    <w:p>
+      <w:pPr>
+        <w:pStyle w:val="ListParagraph"/>
+        <w:numPr>
+          <w:ilvl w:val="1"/>
+          <w:numId w:val="1"/>
+        </w:numPr>
+      </w:pPr>
+      <w:r>
+        <w:t>For normal</w:t>
+      </w:r>
+    </w:p>
+    <w:p>
+      <w:pPr>
+        <w:pStyle w:val="ListParagraph"/>
+        <w:numPr>
+          <w:ilvl w:val="0"/>
+          <w:numId w:val="1"/>
+        </w:numPr>
+      </w:pPr>
+      <w:r>
+        <w:t>Build the shiny app</w:t>
+      </w:r>
+    </w:p>
+    <w:p>
+      <w:pPr>
+        <w:pStyle w:val="ListParagraph"/>
+        <w:numPr>
+          <w:ilvl w:val="1"/>
+          <w:numId w:val="1"/>
+        </w:numPr>
+      </w:pPr>
+      <w:r>
+        <w:t>File selection</w:t>
+      </w:r>
+    </w:p>
+    <w:p>
+      <w:pPr>
+        <w:pStyle w:val="ListParagraph"/>
+        <w:numPr>
+          <w:ilvl w:val="1"/>
+          <w:numId w:val="1"/>
+        </w:numPr>
+      </w:pPr>
+      <w:r>
+        <w:t>Front and back trim selection</w:t>
+      </w:r>
+    </w:p>
+    <w:p>
+      <w:r>
+        <w:lastRenderedPageBreak/>
+        <w:t>April 9</w:t>
+      </w:r>
+      <w:r>
+        <w:rPr>
+          <w:vertAlign w:val="superscript"/>
+        </w:rPr>
+        <w:t>th</w:t>
+      </w:r>
+      <w:r>
+        <w:t xml:space="preserve"> 2018</w:t>
+      </w:r>
+    </w:p>
+    <w:p>
+      <w:r>
+        <w:t>Framework the app</w:t>
+      </w:r>
+    </w:p>
+    <w:p>
+      <w:pPr>
+        <w:pStyle w:val="ListParagraph"/>
+        <w:numPr>
+          <w:ilvl w:val="0"/>
+          <w:numId w:val="1"/>
+        </w:numPr>
+      </w:pPr>
+      <w:r>
+        <w:t>Read in files</w:t>
+      </w:r>
+    </w:p>
+    <w:p>
+      <w:pPr>
+        <w:pStyle w:val="ListParagraph"/>
+        <w:numPr>
+          <w:ilvl w:val="1"/>
+          <w:numId w:val="1"/>
+        </w:numPr>
+      </w:pPr>
+      <w:r>
+        <w:t>Group / reads</w:t>
+      </w:r>
+    </w:p>
+    <w:p>
+      <w:pPr>
+        <w:pStyle w:val="ListParagraph"/>
+        <w:numPr>
+          <w:ilvl w:val="1"/>
+          <w:numId w:val="1"/>
+        </w:numPr>
+      </w:pPr>
+      <w:r>
+        <w:t>Single ref</w:t>
+      </w:r>
+    </w:p>
+    <w:p>
+      <w:pPr>
+        <w:pStyle w:val="ListParagraph"/>
+        <w:numPr>
+          <w:ilvl w:val="0"/>
+          <w:numId w:val="1"/>
+        </w:numPr>
+      </w:pPr>
+      <w:r>
+        <w:t>Select trim length</w:t>
+      </w:r>
+      <w:r>
+        <w:t>: kind of works…. I think</w:t>
+      </w:r>
+    </w:p>
+    <w:p>
+      <w:pPr>
+        <w:pStyle w:val="ListParagraph"/>
+        <w:numPr>
+          <w:ilvl w:val="0"/>
+          <w:numId w:val="1"/>
+        </w:numPr>
+      </w:pPr>
+      <w:r>
+        <w:t>Image option choices</w:t>
+      </w:r>
+      <w:r>
+        <w:t>: done</w:t>
+      </w:r>
+    </w:p>
+    <w:p>
+      <w:pPr>
+        <w:pStyle w:val="ListParagraph"/>
+        <w:numPr>
+          <w:ilvl w:val="0"/>
+          <w:numId w:val="1"/>
+        </w:numPr>
+      </w:pPr>
+      <w:r>
+        <w:t>Have a field for displaying the image</w:t>
+      </w:r>
+      <w:r>
+        <w:t>: done</w:t>
+      </w:r>
+    </w:p>
+    <w:p>
+      <w:r>
+        <w:t>DOCKER! Use Rocker</w:t>
       </w:r>
     </w:p>
     <w:p/>
-    <w:p>
-      <w:r>
-        <w:t>March 23 2018</w:t>
-      </w:r>
-    </w:p>
-    <w:p>
-      <w:r>
-        <w:t xml:space="preserve">Added </w:t>
-      </w:r>
-      <w:proofErr w:type="spellStart"/>
-      <w:r>
-        <w:t>css</w:t>
-      </w:r>
-      <w:proofErr w:type="spellEnd"/>
-      <w:r>
-        <w:t xml:space="preserve"> that will calculate the total width needed by the </w:t>
-      </w:r>
-      <w:proofErr w:type="spellStart"/>
-      <w:r>
-        <w:t>SVG</w:t>
-      </w:r>
-      <w:proofErr w:type="spellEnd"/>
-      <w:r>
-        <w:t xml:space="preserve"> so it can be scrolled in the </w:t>
-      </w:r>
-      <w:proofErr w:type="spellStart"/>
-      <w:r>
-        <w:t>browers</w:t>
-      </w:r>
-      <w:proofErr w:type="spellEnd"/>
-    </w:p>
-    <w:p>
-      <w:proofErr w:type="spellStart"/>
-      <w:r>
-        <w:t>TODO</w:t>
-      </w:r>
-      <w:proofErr w:type="spellEnd"/>
-      <w:r>
-        <w:t>: Select a certain region to view (cut out the buffer region)</w:t>
-      </w:r>
-      <w:r>
-        <w:t xml:space="preserve"> </w:t>
-      </w:r>
-      <w:proofErr w:type="gramStart"/>
-      <w:r>
-        <w:t>Done :</w:t>
-      </w:r>
-      <w:proofErr w:type="gramEnd"/>
-      <w:r>
-        <w:t xml:space="preserve"> 3/26/18</w:t>
-      </w:r>
-    </w:p>
-    <w:p>
-      <w:proofErr w:type="spellStart"/>
-      <w:r>
-        <w:t>TODO</w:t>
-      </w:r>
-      <w:proofErr w:type="spellEnd"/>
-      <w:r>
-        <w:t>: build consensus of several alignments, make a consensus and divergence image</w:t>
-      </w:r>
-    </w:p>
-    <w:p>
-      <w:pPr>
-        <w:pStyle w:val="ListParagraph"/>
-        <w:numPr>
-          <w:ilvl w:val="0"/>
-          <w:numId w:val="1"/>
-        </w:numPr>
-      </w:pPr>
-      <w:r>
-        <w:t xml:space="preserve">Built a function </w:t>
-      </w:r>
-      <w:proofErr w:type="spellStart"/>
-      <w:r>
-        <w:t>get_consensus</w:t>
-      </w:r>
-      <w:proofErr w:type="spellEnd"/>
-      <w:r>
-        <w:t>, it needs de bugging</w:t>
-      </w:r>
-      <w:r>
-        <w:t xml:space="preserve"> – done</w:t>
-      </w:r>
-    </w:p>
-    <w:p>
-      <w:proofErr w:type="spellStart"/>
-      <w:r>
-        <w:t>TODO</w:t>
-      </w:r>
-      <w:proofErr w:type="spellEnd"/>
-      <w:r>
-        <w:t>: create a function for building a difference from consensus string sequence</w:t>
-      </w:r>
-    </w:p>
-    <w:p>
-      <w:pPr>
-        <w:pStyle w:val="ListParagraph"/>
-        <w:numPr>
-          <w:ilvl w:val="0"/>
-          <w:numId w:val="1"/>
-        </w:numPr>
-      </w:pPr>
-      <w:r>
-        <w:t>Build now test it</w:t>
-      </w:r>
-      <w:r>
-        <w:t xml:space="preserve"> :  Try and find an example there is a difference or diagnostic marker to show</w:t>
-      </w:r>
-      <w:r>
-        <w:t>, the output in the pileup files is not all of the same length</w:t>
-      </w:r>
-    </w:p>
-    <w:p>
-      <w:proofErr w:type="spellStart"/>
-      <w:r>
-        <w:t>TODO</w:t>
-      </w:r>
-      <w:proofErr w:type="spellEnd"/>
-      <w:r>
-        <w:t>: build a function that takes a list of files and</w:t>
-      </w:r>
-    </w:p>
-    <w:p>
-      <w:pPr>
-        <w:pStyle w:val="ListParagraph"/>
-        <w:numPr>
-          <w:ilvl w:val="0"/>
-          <w:numId w:val="1"/>
-        </w:numPr>
-      </w:pPr>
-      <w:r>
-        <w:t>Creates the variance image</w:t>
-      </w:r>
-      <w:r>
-        <w:t xml:space="preserve"> </w:t>
-      </w:r>
-    </w:p>
-    <w:p>
-      <w:pPr>
-        <w:pStyle w:val="ListParagraph"/>
-        <w:numPr>
-          <w:ilvl w:val="1"/>
-          <w:numId w:val="1"/>
-        </w:numPr>
-      </w:pPr>
-      <w:r>
-        <w:t xml:space="preserve">Test it: </w:t>
-      </w:r>
-    </w:p>
-    <w:p>
-      <w:pPr>
-        <w:pStyle w:val="ListParagraph"/>
-        <w:numPr>
-          <w:ilvl w:val="0"/>
-          <w:numId w:val="1"/>
-        </w:numPr>
-      </w:pPr>
-      <w:r>
-        <w:t>Creates the normal image</w:t>
-      </w:r>
-    </w:p>
-    <w:p>
-      <w:pPr>
-        <w:pStyle w:val="ListParagraph"/>
-        <w:numPr>
-          <w:ilvl w:val="0"/>
-          <w:numId w:val="1"/>
-        </w:numPr>
-      </w:pPr>
-      <w:r>
-        <w:t>- done</w:t>
-      </w:r>
-    </w:p>
-    <w:p>
-      <w:pPr>
-        <w:pStyle w:val="ListParagraph"/>
-        <w:numPr>
-          <w:ilvl w:val="0"/>
-          <w:numId w:val="1"/>
-        </w:numPr>
-      </w:pPr>
-      <w:r>
-        <w:t>Creates the Diagnostics Image</w:t>
-      </w:r>
-    </w:p>
-    <w:p>
-      <w:pPr>
-        <w:pStyle w:val="ListParagraph"/>
-        <w:numPr>
-          <w:ilvl w:val="1"/>
-          <w:numId w:val="1"/>
-        </w:numPr>
-      </w:pPr>
-      <w:r>
-        <w:t xml:space="preserve">DONE </w:t>
-      </w:r>
-      <w:proofErr w:type="spellStart"/>
-      <w:r>
-        <w:t>DAMMIT</w:t>
-      </w:r>
-      <w:proofErr w:type="spellEnd"/>
-      <w:r>
-        <w:t>!</w:t>
-      </w:r>
-    </w:p>
-    <w:p>
-      <w:r>
-        <w:t>April 7 2018</w:t>
-      </w:r>
-    </w:p>
-    <w:p>
-      <w:proofErr w:type="spellStart"/>
-      <w:r>
-        <w:t>TODO</w:t>
-      </w:r>
-      <w:proofErr w:type="spellEnd"/>
-      <w:r>
-        <w:t>:</w:t>
-      </w:r>
-    </w:p>
-    <w:p>
-      <w:pPr>
-        <w:pStyle w:val="ListParagraph"/>
-        <w:numPr>
-          <w:ilvl w:val="0"/>
-          <w:numId w:val="1"/>
-        </w:numPr>
-      </w:pPr>
-      <w:r>
-        <w:t>Label the rows</w:t>
-      </w:r>
-      <w:r>
-        <w:t xml:space="preserve">: DONE </w:t>
-      </w:r>
-      <w:proofErr w:type="spellStart"/>
-      <w:r>
-        <w:t>DAMMIT</w:t>
-      </w:r>
-      <w:proofErr w:type="spellEnd"/>
-      <w:r>
-        <w:t>!</w:t>
-      </w:r>
-    </w:p>
-    <w:p>
-      <w:pPr>
-        <w:pStyle w:val="ListParagraph"/>
-        <w:numPr>
-          <w:ilvl w:val="0"/>
-          <w:numId w:val="1"/>
-        </w:numPr>
-      </w:pPr>
-      <w:r>
-        <w:t>Build a key</w:t>
-      </w:r>
-      <w:r>
-        <w:t xml:space="preserve"> : Done I quit()</w:t>
-      </w:r>
-    </w:p>
-    <w:p>
-      <w:pPr>
-        <w:pStyle w:val="ListParagraph"/>
-        <w:numPr>
-          <w:ilvl w:val="1"/>
-          <w:numId w:val="1"/>
-        </w:numPr>
-      </w:pPr>
-      <w:r>
-        <w:t>For consensus</w:t>
-      </w:r>
-    </w:p>
-    <w:p>
-      <w:pPr>
-        <w:pStyle w:val="ListParagraph"/>
-        <w:numPr>
-          <w:ilvl w:val="1"/>
-          <w:numId w:val="1"/>
-        </w:numPr>
-      </w:pPr>
-      <w:r>
-        <w:t>For variance</w:t>
-      </w:r>
-    </w:p>
-    <w:p>
-      <w:pPr>
-        <w:pStyle w:val="ListParagraph"/>
-        <w:numPr>
-          <w:ilvl w:val="1"/>
-          <w:numId w:val="1"/>
-        </w:numPr>
-      </w:pPr>
-      <w:r>
-        <w:t>For normal</w:t>
-      </w:r>
-    </w:p>
-    <w:p>
-      <w:pPr>
-        <w:pStyle w:val="ListParagraph"/>
-        <w:numPr>
-          <w:ilvl w:val="0"/>
-          <w:numId w:val="1"/>
-        </w:numPr>
-      </w:pPr>
-      <w:r>
-        <w:t>Build the shiny app</w:t>
-      </w:r>
-    </w:p>
-    <w:p>
-      <w:pPr>
-        <w:pStyle w:val="ListParagraph"/>
-        <w:numPr>
-          <w:ilvl w:val="1"/>
-          <w:numId w:val="1"/>
-        </w:numPr>
-      </w:pPr>
-      <w:r>
-        <w:t>File selection</w:t>
-      </w:r>
-    </w:p>
-    <w:p>
-      <w:pPr>
-        <w:pStyle w:val="ListParagraph"/>
-        <w:numPr>
-          <w:ilvl w:val="1"/>
-          <w:numId w:val="1"/>
-        </w:numPr>
-      </w:pPr>
-      <w:r>
-        <w:t>Front and back trim selection</w:t>
-      </w:r>
-    </w:p>
     <w:sectPr>
       <w:pgSz w:w="12240" w:h="15840"/>
       <w:pgMar w:top="1440" w:right="1440" w:bottom="1440" w:left="1440" w:header="720" w:footer="720" w:gutter="0"/>
@@ -1012,7 +1002,7 @@
   <a:extraClrSchemeLst/>
   <a:extLst>
     <a:ext uri="{05A4C25C-085E-4340-85A3-A5531E510DB2}">
-      <thm15:themeFamily xmlns:thm15="http://schemas.microsoft.com/office/thememl/2012/main" xmlns="" name="Office Theme" id="{62F939B6-93AF-4DB8-9C6B-D6C7DFDC589F}" vid="{4A3C46E8-61CC-4603-A589-7422A47A8E4A}"/>
+      <thm15:themeFamily xmlns="" xmlns:thm15="http://schemas.microsoft.com/office/thememl/2012/main" name="Office Theme" id="{62F939B6-93AF-4DB8-9C6B-D6C7DFDC589F}" vid="{4A3C46E8-61CC-4603-A589-7422A47A8E4A}"/>
     </a:ext>
   </a:extLst>
 </a:theme>

</xml_diff>

<commit_message>
fixed bug related to the trim values
</commit_message>
<xml_diff>
--- a/VarianceShinyApp.docx
+++ b/VarianceShinyApp.docx
@@ -24,22 +24,61 @@
     </w:p>
     <w:p>
       <w:r>
-        <w:t xml:space="preserve">Step 1, parse the pileupfile to get </w:t>
-      </w:r>
-    </w:p>
-    <w:p>
-      <w:r>
-        <w:t>Most likely pb, variance overall and % breakdown for each nucleotide</w:t>
-      </w:r>
-    </w:p>
-    <w:p>
-      <w:r>
-        <w:t>Step 2 make SVG of that parsed info</w:t>
-      </w:r>
-    </w:p>
-    <w:p>
-      <w:r>
-        <w:t>Step 3 combind several of these parsed info into one image</w:t>
+        <w:t xml:space="preserve">Step 1, parse the </w:t>
+      </w:r>
+      <w:proofErr w:type="spellStart"/>
+      <w:r>
+        <w:t>pileupfile</w:t>
+      </w:r>
+      <w:proofErr w:type="spellEnd"/>
+      <w:r>
+        <w:t xml:space="preserve"> to get </w:t>
+      </w:r>
+    </w:p>
+    <w:p>
+      <w:r>
+        <w:t xml:space="preserve">Most likely </w:t>
+      </w:r>
+      <w:proofErr w:type="spellStart"/>
+      <w:proofErr w:type="gramStart"/>
+      <w:r>
+        <w:t>pb</w:t>
+      </w:r>
+      <w:proofErr w:type="spellEnd"/>
+      <w:proofErr w:type="gramEnd"/>
+      <w:r>
+        <w:t>, variance overall and % breakdown for each nucleotide</w:t>
+      </w:r>
+    </w:p>
+    <w:p>
+      <w:proofErr w:type="gramStart"/>
+      <w:r>
+        <w:t>Step 2 make</w:t>
+      </w:r>
+      <w:proofErr w:type="gramEnd"/>
+      <w:r>
+        <w:t xml:space="preserve"> </w:t>
+      </w:r>
+      <w:proofErr w:type="spellStart"/>
+      <w:r>
+        <w:t>SVG</w:t>
+      </w:r>
+      <w:proofErr w:type="spellEnd"/>
+      <w:r>
+        <w:t xml:space="preserve"> of that parsed info</w:t>
+      </w:r>
+    </w:p>
+    <w:p>
+      <w:r>
+        <w:t xml:space="preserve">Step 3 </w:t>
+      </w:r>
+      <w:proofErr w:type="spellStart"/>
+      <w:r>
+        <w:t>combind</w:t>
+      </w:r>
+      <w:proofErr w:type="spellEnd"/>
+      <w:r>
+        <w:t xml:space="preserve"> several of these parsed info into one image</w:t>
       </w:r>
     </w:p>
     <w:p/>
@@ -50,40 +89,92 @@
     </w:p>
     <w:p>
       <w:r>
-        <w:t>Added css that will calculate the total width needed by the SVG so it can be scrolled in the browers</w:t>
-      </w:r>
-    </w:p>
-    <w:p>
-      <w:r>
-        <w:t>TODO: Select a certain region to view (cut out the buffer region)</w:t>
-      </w:r>
-      <w:r>
-        <w:t xml:space="preserve"> Done : 3/26/18</w:t>
-      </w:r>
-    </w:p>
-    <w:p>
-      <w:r>
-        <w:t>TODO: build consensus of several alignments, make a consensus and divergence image</w:t>
-      </w:r>
-    </w:p>
-    <w:p>
-      <w:pPr>
-        <w:pStyle w:val="ListParagraph"/>
-        <w:numPr>
-          <w:ilvl w:val="0"/>
-          <w:numId w:val="1"/>
-        </w:numPr>
-      </w:pPr>
-      <w:r>
-        <w:t>Built a function get_consensus, it needs de bugging</w:t>
+        <w:t xml:space="preserve">Added </w:t>
+      </w:r>
+      <w:proofErr w:type="spellStart"/>
+      <w:r>
+        <w:t>css</w:t>
+      </w:r>
+      <w:proofErr w:type="spellEnd"/>
+      <w:r>
+        <w:t xml:space="preserve"> that will calculate the total width needed by the </w:t>
+      </w:r>
+      <w:proofErr w:type="spellStart"/>
+      <w:r>
+        <w:t>SVG</w:t>
+      </w:r>
+      <w:proofErr w:type="spellEnd"/>
+      <w:r>
+        <w:t xml:space="preserve"> so it can be scrolled in the </w:t>
+      </w:r>
+      <w:proofErr w:type="spellStart"/>
+      <w:r>
+        <w:t>browers</w:t>
+      </w:r>
+      <w:proofErr w:type="spellEnd"/>
+    </w:p>
+    <w:p>
+      <w:proofErr w:type="spellStart"/>
+      <w:r>
+        <w:t>TODO</w:t>
+      </w:r>
+      <w:proofErr w:type="spellEnd"/>
+      <w:r>
+        <w:t>: Select a certain region to view (cut out the buffer region)</w:t>
+      </w:r>
+      <w:r>
+        <w:t xml:space="preserve"> </w:t>
+      </w:r>
+      <w:proofErr w:type="gramStart"/>
+      <w:r>
+        <w:t>Done :</w:t>
+      </w:r>
+      <w:proofErr w:type="gramEnd"/>
+      <w:r>
+        <w:t xml:space="preserve"> 3/26/18</w:t>
+      </w:r>
+    </w:p>
+    <w:p>
+      <w:proofErr w:type="spellStart"/>
+      <w:r>
+        <w:t>TODO</w:t>
+      </w:r>
+      <w:proofErr w:type="spellEnd"/>
+      <w:r>
+        <w:t>: build consensus of several alignments, make a consensus and divergence image</w:t>
+      </w:r>
+    </w:p>
+    <w:p>
+      <w:pPr>
+        <w:pStyle w:val="ListParagraph"/>
+        <w:numPr>
+          <w:ilvl w:val="0"/>
+          <w:numId w:val="1"/>
+        </w:numPr>
+      </w:pPr>
+      <w:r>
+        <w:t xml:space="preserve">Built a function </w:t>
+      </w:r>
+      <w:proofErr w:type="spellStart"/>
+      <w:r>
+        <w:t>get_consensus</w:t>
+      </w:r>
+      <w:proofErr w:type="spellEnd"/>
+      <w:r>
+        <w:t>, it needs de bugging</w:t>
       </w:r>
       <w:r>
         <w:t xml:space="preserve"> – done</w:t>
       </w:r>
     </w:p>
     <w:p>
-      <w:r>
-        <w:t>TODO: create a function for building a difference from consensus string sequence</w:t>
+      <w:proofErr w:type="spellStart"/>
+      <w:r>
+        <w:t>TODO</w:t>
+      </w:r>
+      <w:proofErr w:type="spellEnd"/>
+      <w:r>
+        <w:t>: create a function for building a difference from consensus string sequence</w:t>
       </w:r>
     </w:p>
     <w:p>
@@ -105,8 +196,13 @@
       </w:r>
     </w:p>
     <w:p>
-      <w:r>
-        <w:t>TODO: build a function that takes a list of files and</w:t>
+      <w:proofErr w:type="spellStart"/>
+      <w:r>
+        <w:t>TODO</w:t>
+      </w:r>
+      <w:proofErr w:type="spellEnd"/>
+      <w:r>
+        <w:t>: build a function that takes a list of files and</w:t>
       </w:r>
     </w:p>
     <w:p>
@@ -181,7 +277,15 @@
         </w:numPr>
       </w:pPr>
       <w:r>
-        <w:t>DONE DAMMIT!</w:t>
+        <w:t xml:space="preserve">DONE </w:t>
+      </w:r>
+      <w:proofErr w:type="spellStart"/>
+      <w:r>
+        <w:t>DAMMIT</w:t>
+      </w:r>
+      <w:proofErr w:type="spellEnd"/>
+      <w:r>
+        <w:t>!</w:t>
       </w:r>
     </w:p>
     <w:p>
@@ -190,8 +294,13 @@
       </w:r>
     </w:p>
     <w:p>
-      <w:r>
-        <w:t>TODO:</w:t>
+      <w:proofErr w:type="spellStart"/>
+      <w:r>
+        <w:t>TODO</w:t>
+      </w:r>
+      <w:proofErr w:type="spellEnd"/>
+      <w:r>
+        <w:t>:</w:t>
       </w:r>
     </w:p>
     <w:p>
@@ -206,7 +315,15 @@
         <w:t>Label the rows</w:t>
       </w:r>
       <w:r>
-        <w:t>: DONE DAMMIT!</w:t>
+        <w:t xml:space="preserve">: DONE </w:t>
+      </w:r>
+      <w:proofErr w:type="spellStart"/>
+      <w:r>
+        <w:t>DAMMIT</w:t>
+      </w:r>
+      <w:proofErr w:type="spellEnd"/>
+      <w:r>
+        <w:t>!</w:t>
       </w:r>
     </w:p>
     <w:p>
@@ -398,8 +515,73 @@
       </w:r>
     </w:p>
     <w:p>
-      <w:r>
-        <w:t>DOCKER! Use Rocker</w:t>
+      <w:proofErr w:type="spellStart"/>
+      <w:r>
+        <w:t>DOCKER</w:t>
+      </w:r>
+      <w:proofErr w:type="spellEnd"/>
+      <w:r>
+        <w:t>! Use Rocker</w:t>
+      </w:r>
+      <w:r>
+        <w:t xml:space="preserve"> </w:t>
+      </w:r>
+    </w:p>
+    <w:p>
+      <w:r>
+        <w:t>April 11 2018</w:t>
+      </w:r>
+    </w:p>
+    <w:p>
+      <w:proofErr w:type="spellStart"/>
+      <w:r>
+        <w:t>Docker</w:t>
+      </w:r>
+      <w:proofErr w:type="spellEnd"/>
+      <w:r>
+        <w:t xml:space="preserve"> install fails on </w:t>
+      </w:r>
+      <w:proofErr w:type="spellStart"/>
+      <w:r>
+        <w:t>ubuntu</w:t>
+      </w:r>
+      <w:proofErr w:type="spellEnd"/>
+      <w:r>
+        <w:t xml:space="preserve">, </w:t>
+      </w:r>
+      <w:proofErr w:type="spellStart"/>
+      <w:r>
+        <w:t>attemping</w:t>
+      </w:r>
+      <w:proofErr w:type="spellEnd"/>
+      <w:r>
+        <w:t xml:space="preserve"> on Windows</w:t>
+      </w:r>
+    </w:p>
+    <w:p>
+      <w:r>
+        <w:t>Plot difference between MCM7 RPB1 &amp; RPB2 – you will need different filter lengths for each on to do this</w:t>
+      </w:r>
+    </w:p>
+    <w:p>
+      <w:r>
+        <w:t xml:space="preserve">Variance Metric, Total Variance </w:t>
+      </w:r>
+      <w:proofErr w:type="gramStart"/>
+      <w:r>
+        <w:t>/  number</w:t>
+      </w:r>
+      <w:proofErr w:type="gramEnd"/>
+      <w:r>
+        <w:t xml:space="preserve"> of bps * 100 (the 100 is just so it is not a super </w:t>
+      </w:r>
+      <w:proofErr w:type="spellStart"/>
+      <w:r>
+        <w:t>super</w:t>
+      </w:r>
+      <w:proofErr w:type="spellEnd"/>
+      <w:r>
+        <w:t xml:space="preserve"> small number but something that does not require scientific notation)</w:t>
       </w:r>
     </w:p>
     <w:p/>
@@ -1002,7 +1184,7 @@
   <a:extraClrSchemeLst/>
   <a:extLst>
     <a:ext uri="{05A4C25C-085E-4340-85A3-A5531E510DB2}">
-      <thm15:themeFamily xmlns="" xmlns:thm15="http://schemas.microsoft.com/office/thememl/2012/main" name="Office Theme" id="{62F939B6-93AF-4DB8-9C6B-D6C7DFDC589F}" vid="{4A3C46E8-61CC-4603-A589-7422A47A8E4A}"/>
+      <thm15:themeFamily xmlns:thm15="http://schemas.microsoft.com/office/thememl/2012/main" xmlns="" name="Office Theme" id="{62F939B6-93AF-4DB8-9C6B-D6C7DFDC589F}" vid="{4A3C46E8-61CC-4603-A589-7422A47A8E4A}"/>
     </a:ext>
   </a:extLst>
 </a:theme>

</xml_diff>

<commit_message>
created a hybrid option for showing both the consensous and the vairance
</commit_message>
<xml_diff>
--- a/VarianceShinyApp.docx
+++ b/VarianceShinyApp.docx
@@ -583,6 +583,88 @@
       <w:r>
         <w:t xml:space="preserve"> small number but something that does not require scientific notation)</w:t>
       </w:r>
+    </w:p>
+    <w:p/>
+    <w:p>
+      <w:r>
+        <w:t>April 13 2018</w:t>
+      </w:r>
+    </w:p>
+    <w:p>
+      <w:pPr>
+        <w:pStyle w:val="ListParagraph"/>
+        <w:numPr>
+          <w:ilvl w:val="0"/>
+          <w:numId w:val="1"/>
+        </w:numPr>
+      </w:pPr>
+      <w:r>
+        <w:t>Added extra lines to several of the pileups to make them all line up</w:t>
+      </w:r>
+    </w:p>
+    <w:p>
+      <w:pPr>
+        <w:pStyle w:val="ListParagraph"/>
+        <w:numPr>
+          <w:ilvl w:val="0"/>
+          <w:numId w:val="1"/>
+        </w:numPr>
+      </w:pPr>
+      <w:r>
+        <w:t>Created a named pileup directory</w:t>
+      </w:r>
+    </w:p>
+    <w:p>
+      <w:pPr>
+        <w:ind w:left="360"/>
+      </w:pPr>
+      <w:proofErr w:type="spellStart"/>
+      <w:r>
+        <w:t>TODO</w:t>
+      </w:r>
+      <w:proofErr w:type="spellEnd"/>
+      <w:r>
+        <w:t xml:space="preserve">: make the label names be the file names minus the path and the file </w:t>
+      </w:r>
+      <w:proofErr w:type="gramStart"/>
+      <w:r>
+        <w:t xml:space="preserve">extension </w:t>
+      </w:r>
+      <w:r>
+        <w:t>:done</w:t>
+      </w:r>
+      <w:proofErr w:type="gramEnd"/>
+    </w:p>
+    <w:p>
+      <w:r>
+        <w:t>April 14, 2018</w:t>
+      </w:r>
+    </w:p>
+    <w:p>
+      <w:r>
+        <w:t xml:space="preserve">Make more space for the names: </w:t>
+      </w:r>
+      <w:r>
+        <w:t>Done increased 80px to 120px</w:t>
+      </w:r>
+    </w:p>
+    <w:p>
+      <w:r>
+        <w:t xml:space="preserve">Build an image for </w:t>
+      </w:r>
+      <w:proofErr w:type="spellStart"/>
+      <w:r>
+        <w:t>consensous</w:t>
+      </w:r>
+      <w:proofErr w:type="spellEnd"/>
+      <w:r>
+        <w:t xml:space="preserve"> and variance </w:t>
+      </w:r>
+      <w:proofErr w:type="spellStart"/>
+      <w:r>
+        <w:t>combind</w:t>
+      </w:r>
+      <w:proofErr w:type="spellEnd"/>
     </w:p>
     <w:p/>
     <w:sectPr>
@@ -1184,7 +1266,7 @@
   <a:extraClrSchemeLst/>
   <a:extLst>
     <a:ext uri="{05A4C25C-085E-4340-85A3-A5531E510DB2}">
-      <thm15:themeFamily xmlns:thm15="http://schemas.microsoft.com/office/thememl/2012/main" xmlns="" name="Office Theme" id="{62F939B6-93AF-4DB8-9C6B-D6C7DFDC589F}" vid="{4A3C46E8-61CC-4603-A589-7422A47A8E4A}"/>
+      <thm15:themeFamily xmlns="" xmlns:thm15="http://schemas.microsoft.com/office/thememl/2012/main" name="Office Theme" id="{62F939B6-93AF-4DB8-9C6B-D6C7DFDC589F}" vid="{4A3C46E8-61CC-4603-A589-7422A47A8E4A}"/>
     </a:ext>
   </a:extLst>
 </a:theme>

</xml_diff>

<commit_message>
updated work log, added Dockerfile for image that contains shiny, BWA and samtools
</commit_message>
<xml_diff>
--- a/VarianceShinyApp.docx
+++ b/VarianceShinyApp.docx
@@ -652,21 +652,347 @@
       <w:r>
         <w:t xml:space="preserve">Build an image for </w:t>
       </w:r>
-      <w:proofErr w:type="spellStart"/>
-      <w:r>
-        <w:t>consensous</w:t>
-      </w:r>
-      <w:proofErr w:type="spellEnd"/>
+      <w:r>
+        <w:t>consensus</w:t>
+      </w:r>
       <w:r>
         <w:t xml:space="preserve"> and variance </w:t>
       </w:r>
-      <w:proofErr w:type="spellStart"/>
-      <w:r>
-        <w:t>combind</w:t>
-      </w:r>
-      <w:proofErr w:type="spellEnd"/>
+      <w:r>
+        <w:t>combined: Done</w:t>
+      </w:r>
+    </w:p>
+    <w:p>
+      <w:r>
+        <w:t>April 17, 2018</w:t>
+      </w:r>
+    </w:p>
+    <w:p>
+      <w:r>
+        <w:t xml:space="preserve">Build </w:t>
+      </w:r>
+      <w:proofErr w:type="gramStart"/>
+      <w:r>
+        <w:t xml:space="preserve">a </w:t>
+      </w:r>
+      <w:proofErr w:type="spellStart"/>
+      <w:r>
+        <w:t>docker</w:t>
+      </w:r>
+      <w:proofErr w:type="spellEnd"/>
+      <w:r>
+        <w:t xml:space="preserve"> image that have</w:t>
+      </w:r>
+      <w:proofErr w:type="gramEnd"/>
+      <w:r>
+        <w:t xml:space="preserve"> </w:t>
+      </w:r>
+      <w:proofErr w:type="spellStart"/>
+      <w:r>
+        <w:t>BWA</w:t>
+      </w:r>
+      <w:proofErr w:type="spellEnd"/>
+      <w:r>
+        <w:t xml:space="preserve"> </w:t>
+      </w:r>
+      <w:proofErr w:type="spellStart"/>
+      <w:r>
+        <w:t>sametools</w:t>
+      </w:r>
+      <w:proofErr w:type="spellEnd"/>
+      <w:r>
+        <w:t xml:space="preserve"> and shiny support installed</w:t>
+      </w:r>
+    </w:p>
+    <w:p>
+      <w:proofErr w:type="spellStart"/>
+      <w:r>
+        <w:t>BWA</w:t>
+      </w:r>
+      <w:proofErr w:type="spellEnd"/>
+      <w:r>
+        <w:t xml:space="preserve">: done </w:t>
+      </w:r>
+    </w:p>
+    <w:p>
+      <w:pPr>
+        <w:pStyle w:val="ListParagraph"/>
+        <w:numPr>
+          <w:ilvl w:val="0"/>
+          <w:numId w:val="1"/>
+        </w:numPr>
+      </w:pPr>
+      <w:r>
+        <w:t xml:space="preserve">Testing </w:t>
+      </w:r>
+      <w:proofErr w:type="spellStart"/>
+      <w:r>
+        <w:t>bwa</w:t>
+      </w:r>
+      <w:proofErr w:type="spellEnd"/>
+      <w:r>
+        <w:t xml:space="preserve"> functionality</w:t>
+      </w:r>
+      <w:r>
+        <w:t>: done, vim does not work, or it just takes a long time to load</w:t>
+      </w:r>
+    </w:p>
+    <w:p>
+      <w:r>
+        <w:t xml:space="preserve">Use the following </w:t>
+      </w:r>
+      <w:proofErr w:type="spellStart"/>
+      <w:r>
+        <w:t>docker</w:t>
+      </w:r>
+      <w:proofErr w:type="spellEnd"/>
+      <w:r>
+        <w:t xml:space="preserve"> command to start an interactive container</w:t>
+      </w:r>
+    </w:p>
+    <w:p>
+      <w:r>
+        <w:t xml:space="preserve">This is an example of the command for mounting a directory into the </w:t>
+      </w:r>
+      <w:proofErr w:type="spellStart"/>
+      <w:r>
+        <w:t>docker</w:t>
+      </w:r>
+      <w:proofErr w:type="spellEnd"/>
+      <w:r>
+        <w:t xml:space="preserve"> </w:t>
+      </w:r>
+      <w:proofErr w:type="gramStart"/>
+      <w:r>
+        <w:t>container,</w:t>
+      </w:r>
+      <w:proofErr w:type="gramEnd"/>
+      <w:r>
+        <w:t xml:space="preserve"> the serial number at the end is the </w:t>
+      </w:r>
+      <w:proofErr w:type="spellStart"/>
+      <w:r>
+        <w:t>docker</w:t>
+      </w:r>
+      <w:proofErr w:type="spellEnd"/>
+      <w:r>
+        <w:t xml:space="preserve"> image ID</w:t>
+      </w:r>
+    </w:p>
+    <w:p>
+      <w:proofErr w:type="spellStart"/>
+      <w:proofErr w:type="gramStart"/>
+      <w:r>
+        <w:t>docker</w:t>
+      </w:r>
+      <w:proofErr w:type="spellEnd"/>
+      <w:proofErr w:type="gramEnd"/>
+      <w:r>
+        <w:t xml:space="preserve"> run --</w:t>
+      </w:r>
+      <w:proofErr w:type="spellStart"/>
+      <w:r>
+        <w:t>rm</w:t>
+      </w:r>
+      <w:proofErr w:type="spellEnd"/>
+      <w:r>
+        <w:t xml:space="preserve"> -it --mount type=</w:t>
+      </w:r>
+      <w:proofErr w:type="spellStart"/>
+      <w:r>
+        <w:t>bind,source</w:t>
+      </w:r>
+      <w:proofErr w:type="spellEnd"/>
+      <w:r>
+        <w:t>="$(</w:t>
+      </w:r>
+      <w:proofErr w:type="spellStart"/>
+      <w:r>
+        <w:t>pwd</w:t>
+      </w:r>
+      <w:proofErr w:type="spellEnd"/>
+      <w:r>
+        <w:t>)"/VV/app/,target=/app/stuff 794860699e98</w:t>
+      </w:r>
     </w:p>
     <w:p/>
+    <w:p>
+      <w:proofErr w:type="spellStart"/>
+      <w:r>
+        <w:lastRenderedPageBreak/>
+        <w:t>SAMtools</w:t>
+      </w:r>
+      <w:proofErr w:type="spellEnd"/>
+      <w:r>
+        <w:t xml:space="preserve">: </w:t>
+      </w:r>
+    </w:p>
+    <w:p>
+      <w:r>
+        <w:t xml:space="preserve">Built an image that </w:t>
+      </w:r>
+      <w:proofErr w:type="spellStart"/>
+      <w:r>
+        <w:t>shoud</w:t>
+      </w:r>
+      <w:proofErr w:type="spellEnd"/>
+      <w:r>
+        <w:t xml:space="preserve"> have everything in it, Shiny, </w:t>
+      </w:r>
+      <w:proofErr w:type="spellStart"/>
+      <w:r>
+        <w:t>Samtools</w:t>
+      </w:r>
+      <w:proofErr w:type="spellEnd"/>
+      <w:r>
+        <w:t xml:space="preserve"> and </w:t>
+      </w:r>
+      <w:proofErr w:type="spellStart"/>
+      <w:r>
+        <w:t>BWA</w:t>
+      </w:r>
+      <w:proofErr w:type="spellEnd"/>
+    </w:p>
+    <w:p>
+      <w:r>
+        <w:t>April 18 2018</w:t>
+      </w:r>
+    </w:p>
+    <w:p>
+      <w:r>
+        <w:t xml:space="preserve">Try and launch the Shiny app from </w:t>
+      </w:r>
+      <w:proofErr w:type="spellStart"/>
+      <w:r>
+        <w:t>docker</w:t>
+      </w:r>
+      <w:proofErr w:type="spellEnd"/>
+    </w:p>
+    <w:p>
+      <w:r>
+        <w:t xml:space="preserve">From </w:t>
+      </w:r>
+      <w:proofErr w:type="spellStart"/>
+      <w:r>
+        <w:t>with in</w:t>
+      </w:r>
+      <w:proofErr w:type="spellEnd"/>
+      <w:r>
+        <w:t xml:space="preserve"> app dir</w:t>
+      </w:r>
+      <w:r>
+        <w:br/>
+      </w:r>
+      <w:r>
+        <w:t>R -e "shiny::</w:t>
+      </w:r>
+      <w:proofErr w:type="spellStart"/>
+      <w:proofErr w:type="gramStart"/>
+      <w:r>
+        <w:t>runApp</w:t>
+      </w:r>
+      <w:proofErr w:type="spellEnd"/>
+      <w:r>
+        <w:t>(</w:t>
+      </w:r>
+      <w:proofErr w:type="gramEnd"/>
+      <w:r>
+        <w:t>'vv-</w:t>
+      </w:r>
+      <w:proofErr w:type="spellStart"/>
+      <w:r>
+        <w:t>app.R</w:t>
+      </w:r>
+      <w:proofErr w:type="spellEnd"/>
+      <w:r>
+        <w:t>')"</w:t>
+      </w:r>
+    </w:p>
+    <w:p>
+      <w:r>
+        <w:t xml:space="preserve">Need to install </w:t>
+      </w:r>
+      <w:proofErr w:type="spellStart"/>
+      <w:r>
+        <w:t>package</w:t>
+      </w:r>
+      <w:r>
+        <w:t>‘plotrix</w:t>
+      </w:r>
+      <w:proofErr w:type="spellEnd"/>
+      <w:r>
+        <w:t>’</w:t>
+      </w:r>
+    </w:p>
+    <w:p>
+      <w:pPr>
+        <w:rPr>
+          <w:lang w:val="es-MX"/>
+        </w:rPr>
+      </w:pPr>
+      <w:r>
+        <w:rPr>
+          <w:lang w:val="es-MX"/>
+        </w:rPr>
+        <w:t>R -e "</w:t>
+      </w:r>
+      <w:proofErr w:type="spellStart"/>
+      <w:proofErr w:type="gramStart"/>
+      <w:r>
+        <w:rPr>
+          <w:lang w:val="es-MX"/>
+        </w:rPr>
+        <w:t>install.packages</w:t>
+      </w:r>
+      <w:proofErr w:type="spellEnd"/>
+      <w:r>
+        <w:rPr>
+          <w:lang w:val="es-MX"/>
+        </w:rPr>
+        <w:t>(</w:t>
+      </w:r>
+      <w:proofErr w:type="gramEnd"/>
+      <w:r>
+        <w:rPr>
+          <w:lang w:val="es-MX"/>
+        </w:rPr>
+        <w:t>'</w:t>
+      </w:r>
+      <w:proofErr w:type="spellStart"/>
+      <w:r>
+        <w:rPr>
+          <w:lang w:val="es-MX"/>
+        </w:rPr>
+        <w:t>plotrix</w:t>
+      </w:r>
+      <w:proofErr w:type="spellEnd"/>
+      <w:r>
+        <w:rPr>
+          <w:lang w:val="es-MX"/>
+        </w:rPr>
+        <w:t>')"</w:t>
+      </w:r>
+    </w:p>
+    <w:p>
+      <w:r>
+        <w:t xml:space="preserve">I added that to the </w:t>
+      </w:r>
+      <w:proofErr w:type="spellStart"/>
+      <w:r>
+        <w:t>Dockerfile</w:t>
+      </w:r>
+      <w:proofErr w:type="spellEnd"/>
+      <w:r>
+        <w:t>, not going to rebuild the image right now though, that takes forever…</w:t>
+      </w:r>
+    </w:p>
+    <w:p/>
+    <w:p/>
+    <w:p>
+      <w:pPr>
+        <w:jc w:val="both"/>
+      </w:pPr>
+    </w:p>
     <w:sectPr>
       <w:pgSz w:w="12240" w:h="15840"/>
       <w:pgMar w:top="1440" w:right="1440" w:bottom="1440" w:left="1440" w:header="720" w:footer="720" w:gutter="0"/>

</xml_diff>